<commit_message>
update COVID19 Data and Syllabus
</commit_message>
<xml_diff>
--- a/ECON 611 Syllabus.docx
+++ b/ECON 611 Syllabus.docx
@@ -3469,7 +3469,13 @@
               <w:t>Upload Rough Draft of Project to GitHub</w:t>
             </w:r>
             <w:r>
-              <w:t>. Must be at least 2000 words with 5 citations.</w:t>
+              <w:t xml:space="preserve">. Must be at least </w:t>
+            </w:r>
+            <w:r>
+              <w:t>3</w:t>
+            </w:r>
+            <w:r>
+              <w:t>000 words with 5 citations.</w:t>
             </w:r>
             <w:r>
               <w:rPr>

</xml_diff>

<commit_message>
import local module tutorial
</commit_message>
<xml_diff>
--- a/ECON 611 Syllabus.docx
+++ b/ECON 611 Syllabus.docx
@@ -759,11 +759,6 @@
           <w:i/>
         </w:rPr>
         <w:instrText xml:space="preserve"> HYPERLINK "https://github.com/jlcatonjr/Learn-Python-for-Stats-and-Econ" </w:instrText>
-      </w:r>
-      <w:r>
-        <w:rPr>
-          <w:i/>
-        </w:rPr>
       </w:r>
       <w:r>
         <w:rPr>
@@ -3168,6 +3163,11 @@
               <w:t>Submit early draft (3 to 4 pages) and data set for project</w:t>
             </w:r>
           </w:p>
+          <w:p>
+            <w:r>
+              <w:t>(600 to 800 words)</w:t>
+            </w:r>
+          </w:p>
         </w:tc>
       </w:tr>
       <w:tr>
@@ -3466,10 +3466,7 @@
           </w:tcPr>
           <w:p>
             <w:r>
-              <w:t>Upload Rough Draft of Project to GitHub</w:t>
-            </w:r>
-            <w:r>
-              <w:t xml:space="preserve">. Must be at least </w:t>
+              <w:t xml:space="preserve">Upload Rough Draft of Project to GitHub. Must be at least </w:t>
             </w:r>
             <w:r>
               <w:t>3</w:t>
@@ -4643,6 +4640,18 @@
       <w:shd w:val="clear" w:color="auto" w:fill="E1DFDD"/>
     </w:rPr>
   </w:style>
+  <w:style w:type="character" w:styleId="FollowedHyperlink">
+    <w:name w:val="FollowedHyperlink"/>
+    <w:basedOn w:val="DefaultParagraphFont"/>
+    <w:uiPriority w:val="99"/>
+    <w:semiHidden/>
+    <w:unhideWhenUsed/>
+    <w:rsid w:val="001518C9"/>
+    <w:rPr>
+      <w:color w:val="954F72" w:themeColor="followedHyperlink"/>
+      <w:u w:val="single"/>
+    </w:rPr>
+  </w:style>
 </w:styles>
 </file>
 

</xml_diff>

<commit_message>
update In Class Demonstration
</commit_message>
<xml_diff>
--- a/ECON 611 Syllabus.docx
+++ b/ECON 611 Syllabus.docx
@@ -117,9 +117,11 @@
       <w:r>
         <w:tab/>
       </w:r>
+      <w:proofErr w:type="spellStart"/>
       <w:r>
         <w:t>TTh</w:t>
       </w:r>
+      <w:proofErr w:type="spellEnd"/>
       <w:r>
         <w:t xml:space="preserve">: </w:t>
       </w:r>
@@ -251,7 +253,14 @@
       </w:r>
       <w:r>
         <w:tab/>
-        <w:t>Thur: 9:00 AM – 9:45 AM</w:t>
+      </w:r>
+      <w:proofErr w:type="spellStart"/>
+      <w:r>
+        <w:t>Thur</w:t>
+      </w:r>
+      <w:proofErr w:type="spellEnd"/>
+      <w:r>
+        <w:t>: 9:00 AM – 9:45 AM</w:t>
       </w:r>
     </w:p>
     <w:p>
@@ -528,13 +537,21 @@
         </w:numPr>
       </w:pPr>
       <w:r>
-        <w:t>understand the general syntax and structure requi</w:t>
+        <w:t xml:space="preserve">understand the general syntax and structure </w:t>
+      </w:r>
+      <w:proofErr w:type="spellStart"/>
+      <w:r>
+        <w:t>requi</w:t>
       </w:r>
       <w:r>
         <w:t>e</w:t>
       </w:r>
       <w:r>
-        <w:t>rd for statistical programming. (UPLO 5)</w:t>
+        <w:t>rd</w:t>
+      </w:r>
+      <w:proofErr w:type="spellEnd"/>
+      <w:r>
+        <w:t xml:space="preserve"> for statistical programming. (UPLO 5)</w:t>
       </w:r>
     </w:p>
     <w:p>
@@ -1225,7 +1242,15 @@
       </w:pPr>
       <w:r>
         <w:lastRenderedPageBreak/>
-        <w:t xml:space="preserve">Class notes for each section should be recorded in a Jupyter Notebook and must be uploaded to your GitHub account by the last Sunday of each section by 11:59 PM.  Class notes should be uploaded to a folder titled “In Class Projects”. </w:t>
+        <w:t xml:space="preserve">Class notes for each section should be recorded in a </w:t>
+      </w:r>
+      <w:proofErr w:type="spellStart"/>
+      <w:r>
+        <w:t>Jupyter</w:t>
+      </w:r>
+      <w:proofErr w:type="spellEnd"/>
+      <w:r>
+        <w:t xml:space="preserve"> Notebook and must be uploaded to your GitHub account by the last Sunday of each section by 11:59 PM.  Class notes should be uploaded to a folder titled “In Class Projects”. </w:t>
       </w:r>
     </w:p>
     <w:p>
@@ -1299,7 +1324,15 @@
       <w:bookmarkStart w:id="3" w:name="_Hlk534454389"/>
       <w:bookmarkStart w:id="4" w:name="_Hlk534465623"/>
       <w:r>
-        <w:t xml:space="preserve">A homework is due at the end of the week indicated in the schedule. Homework is to be uploaded to github by the last Sunday of each section by 11:59 PM. Homework should be uploaded to a folder titled “Home Projects”. </w:t>
+        <w:t xml:space="preserve">A homework is due at the end of the week indicated in the schedule. Homework is to be uploaded to </w:t>
+      </w:r>
+      <w:proofErr w:type="spellStart"/>
+      <w:r>
+        <w:t>github</w:t>
+      </w:r>
+      <w:proofErr w:type="spellEnd"/>
+      <w:r>
+        <w:t xml:space="preserve"> by the last Sunday of each section by 11:59 PM. Homework should be uploaded to a folder titled “Home Projects”. </w:t>
       </w:r>
       <w:bookmarkEnd w:id="3"/>
       <w:r>
@@ -1307,7 +1340,23 @@
           <w:b/>
           <w:bCs/>
         </w:rPr>
-        <w:t>Graduate students enrolled in ECON 611 must complete additional exercises where indicated in the homeworks.</w:t>
+        <w:t xml:space="preserve">Graduate students enrolled in ECON 611 must complete additional exercises where indicated in the </w:t>
+      </w:r>
+      <w:proofErr w:type="spellStart"/>
+      <w:r>
+        <w:rPr>
+          <w:b/>
+          <w:bCs/>
+        </w:rPr>
+        <w:t>homeworks</w:t>
+      </w:r>
+      <w:proofErr w:type="spellEnd"/>
+      <w:r>
+        <w:rPr>
+          <w:b/>
+          <w:bCs/>
+        </w:rPr>
+        <w:t>.</w:t>
       </w:r>
       <w:r>
         <w:t xml:space="preserve"> </w:t>
@@ -1397,7 +1446,15 @@
         <w:t>Graduate</w:t>
       </w:r>
       <w:r>
-        <w:t xml:space="preserve"> students are required to build a computational model that processes or generates data and complete an article using a Jupyter Notebook (At least 6000 words </w:t>
+        <w:t xml:space="preserve"> students are required to build a computational model that processes or generates data and complete an article using a </w:t>
+      </w:r>
+      <w:proofErr w:type="spellStart"/>
+      <w:r>
+        <w:t>Jupyter</w:t>
+      </w:r>
+      <w:proofErr w:type="spellEnd"/>
+      <w:r>
+        <w:t xml:space="preserve"> Notebook (At least 6000 words </w:t>
       </w:r>
       <w:r>
         <w:rPr>
@@ -1583,7 +1640,31 @@
           <w:szCs w:val="24"/>
           <w:bdr w:val="none" w:sz="0" w:space="0" w:color="auto" w:frame="1"/>
         </w:rPr>
-        <w:t>Given the changing conditions associated with the pandemic, this class’ faculty member has reserved the right to modify the mask status of the class during the semester. </w:t>
+        <w:t xml:space="preserve">Given the changing conditions associated with the pandemic, this </w:t>
+      </w:r>
+      <w:proofErr w:type="spellStart"/>
+      <w:r>
+        <w:rPr>
+          <w:rFonts w:ascii="Arial" w:eastAsia="Times New Roman" w:hAnsi="Arial" w:cs="Arial"/>
+          <w:color w:val="000000"/>
+          <w:spacing w:val="6"/>
+          <w:sz w:val="24"/>
+          <w:szCs w:val="24"/>
+          <w:bdr w:val="none" w:sz="0" w:space="0" w:color="auto" w:frame="1"/>
+        </w:rPr>
+        <w:t>class’</w:t>
+      </w:r>
+      <w:proofErr w:type="spellEnd"/>
+      <w:r>
+        <w:rPr>
+          <w:rFonts w:ascii="Arial" w:eastAsia="Times New Roman" w:hAnsi="Arial" w:cs="Arial"/>
+          <w:color w:val="000000"/>
+          <w:spacing w:val="6"/>
+          <w:sz w:val="24"/>
+          <w:szCs w:val="24"/>
+          <w:bdr w:val="none" w:sz="0" w:space="0" w:color="auto" w:frame="1"/>
+        </w:rPr>
+        <w:t xml:space="preserve"> faculty member has reserved the right to modify the mask status of the class during the semester. </w:t>
       </w:r>
       <w:r>
         <w:rPr>
@@ -2936,7 +3017,15 @@
           </w:tcPr>
           <w:p>
             <w:r>
-              <w:t>Introduction to Jupyter; printing; object types; arithmetic; string functions; type errors</w:t>
+              <w:t xml:space="preserve">Introduction to </w:t>
+            </w:r>
+            <w:proofErr w:type="spellStart"/>
+            <w:r>
+              <w:t>Jupyter</w:t>
+            </w:r>
+            <w:proofErr w:type="spellEnd"/>
+            <w:r>
+              <w:t>; printing; object types; arithmetic; string functions; type errors</w:t>
             </w:r>
           </w:p>
           <w:p/>
@@ -2945,12 +3034,14 @@
               <w:t xml:space="preserve">Reference Sheets: </w:t>
             </w:r>
             <w:hyperlink r:id="rId13" w:history="1">
+              <w:proofErr w:type="spellStart"/>
               <w:r>
                 <w:rPr>
                   <w:rStyle w:val="Hyperlink"/>
                 </w:rPr>
                 <w:t>Jupyter</w:t>
               </w:r>
+              <w:proofErr w:type="spellEnd"/>
             </w:hyperlink>
             <w:r>
               <w:t xml:space="preserve">; </w:t>
@@ -3155,8 +3246,13 @@
               <w:t xml:space="preserve">Week 3: </w:t>
             </w:r>
             <w:r>
-              <w:t>Homework 2: Dictionaries and Dataframes</w:t>
-            </w:r>
+              <w:t xml:space="preserve">Homework 2: Dictionaries and </w:t>
+            </w:r>
+            <w:proofErr w:type="spellStart"/>
+            <w:r>
+              <w:t>Dataframes</w:t>
+            </w:r>
+            <w:proofErr w:type="spellEnd"/>
           </w:p>
         </w:tc>
       </w:tr>
@@ -3237,12 +3333,14 @@
             <w:r>
               <w:t xml:space="preserve">Chapter 5: An Introduction to </w:t>
             </w:r>
+            <w:proofErr w:type="spellStart"/>
             <w:r>
               <w:rPr>
                 <w:i/>
               </w:rPr>
               <w:t>numpy</w:t>
             </w:r>
+            <w:proofErr w:type="spellEnd"/>
             <w:r>
               <w:t xml:space="preserve"> and </w:t>
             </w:r>
@@ -3293,12 +3391,14 @@
             <w:r>
               <w:t xml:space="preserve"> An Introduction to </w:t>
             </w:r>
+            <w:proofErr w:type="spellStart"/>
             <w:r>
               <w:rPr>
                 <w:i/>
               </w:rPr>
               <w:t>numpy</w:t>
             </w:r>
+            <w:proofErr w:type="spellEnd"/>
             <w:r>
               <w:t xml:space="preserve"> and </w:t>
             </w:r>
@@ -3422,7 +3522,15 @@
           </w:tcPr>
           <w:p>
             <w:r>
-              <w:t xml:space="preserve">manage and clean data; import and write csvs; encoding; data visualization; </w:t>
+              <w:t xml:space="preserve">manage and clean data; import and write </w:t>
+            </w:r>
+            <w:proofErr w:type="spellStart"/>
+            <w:r>
+              <w:t>csvs</w:t>
+            </w:r>
+            <w:proofErr w:type="spellEnd"/>
+            <w:r>
+              <w:t xml:space="preserve">; encoding; data visualization; </w:t>
             </w:r>
             <w:r>
               <w:t>stack plots</w:t>
@@ -3442,12 +3550,26 @@
               <w:t>Week 6</w:t>
             </w:r>
             <w:r>
-              <w:t>: Submit Project Proposal in Jupyter Notebook</w:t>
-            </w:r>
-          </w:p>
-          <w:p>
-            <w:r>
-              <w:t>(1000 words; at least 2 data sources; at least 2 different types of data visualizations )</w:t>
+              <w:t xml:space="preserve">: Submit Project Proposal in </w:t>
+            </w:r>
+            <w:proofErr w:type="spellStart"/>
+            <w:r>
+              <w:t>Jupyter</w:t>
+            </w:r>
+            <w:proofErr w:type="spellEnd"/>
+            <w:r>
+              <w:t xml:space="preserve"> Notebook</w:t>
+            </w:r>
+          </w:p>
+          <w:p>
+            <w:r>
+              <w:t xml:space="preserve">(1000 words; </w:t>
+            </w:r>
+            <w:r>
+              <w:t xml:space="preserve">data from </w:t>
+            </w:r>
+            <w:r>
+              <w:t>at least 2 data sources; at least 2 different types of data visualizations)</w:t>
             </w:r>
           </w:p>
           <w:p>
@@ -3572,8 +3694,17 @@
                 <w:i/>
                 <w:iCs/>
               </w:rPr>
-              <w:t xml:space="preserve"> statsmodels</w:t>
-            </w:r>
+              <w:t xml:space="preserve"> </w:t>
+            </w:r>
+            <w:proofErr w:type="spellStart"/>
+            <w:r>
+              <w:rPr>
+                <w:i/>
+                <w:iCs/>
+              </w:rPr>
+              <w:t>statsmodels</w:t>
+            </w:r>
+            <w:proofErr w:type="spellEnd"/>
           </w:p>
         </w:tc>
         <w:tc>
@@ -3855,8 +3986,13 @@
             <w:tcW w:w="2235" w:type="dxa"/>
           </w:tcPr>
           <w:p>
-            <w:r>
-              <w:t xml:space="preserve">Geopandas; GIS; </w:t>
+            <w:proofErr w:type="spellStart"/>
+            <w:r>
+              <w:t>Geopandas</w:t>
+            </w:r>
+            <w:proofErr w:type="spellEnd"/>
+            <w:r>
+              <w:t xml:space="preserve">; GIS; </w:t>
             </w:r>
           </w:p>
         </w:tc>
@@ -3963,7 +4099,15 @@
           </w:tcPr>
           <w:p>
             <w:r>
-              <w:t>Monte carlo simulation</w:t>
+              <w:t xml:space="preserve">Monte </w:t>
+            </w:r>
+            <w:proofErr w:type="spellStart"/>
+            <w:r>
+              <w:t>carlo</w:t>
+            </w:r>
+            <w:proofErr w:type="spellEnd"/>
+            <w:r>
+              <w:t xml:space="preserve"> simulation</w:t>
             </w:r>
           </w:p>
         </w:tc>

</xml_diff>